<commit_message>
commit rubrica 4a entrega
</commit_message>
<xml_diff>
--- a/Rúbrica_Ejercicio_Arq_EMpr.docx
+++ b/Rúbrica_Ejercicio_Arq_EMpr.docx
@@ -2,6 +2,168 @@
 <file path=word/document.xml><?xml version="1.0" encoding="utf-8"?>
 <w:document xmlns:wpc="http://schemas.microsoft.com/office/word/2010/wordprocessingCanvas" xmlns:cx="http://schemas.microsoft.com/office/drawing/2014/chartex" xmlns:cx1="http://schemas.microsoft.com/office/drawing/2015/9/8/chartex" xmlns:cx2="http://schemas.microsoft.com/office/drawing/2015/10/21/chartex" xmlns:cx3="http://schemas.microsoft.com/office/drawing/2016/5/9/chartex" xmlns:cx4="http://schemas.microsoft.com/office/drawing/2016/5/10/chartex" xmlns:cx5="http://schemas.microsoft.com/office/drawing/2016/5/11/chartex" xmlns:cx6="http://schemas.microsoft.com/office/drawing/2016/5/12/chartex" xmlns:cx7="http://schemas.microsoft.com/office/drawing/2016/5/13/chartex" xmlns:cx8="http://schemas.microsoft.com/office/drawing/2016/5/14/chartex" xmlns:mc="http://schemas.openxmlformats.org/markup-compatibility/2006" xmlns:aink="http://schemas.microsoft.com/office/drawing/2016/ink" xmlns:am3d="http://schemas.microsoft.com/office/drawing/2017/model3d" xmlns:o="urn:schemas-microsoft-com:office:office" xmlns:r="http://schemas.openxmlformats.org/officeDocument/2006/relationships" xmlns:m="http://schemas.openxmlformats.org/officeDocument/2006/math" xmlns:v="urn:schemas-microsoft-com:vml" xmlns:wp14="http://schemas.microsoft.com/office/word/2010/wordprocessingDrawing" xmlns:wp="http://schemas.openxmlformats.org/drawingml/2006/wordprocessingDrawing" xmlns:w10="urn:schemas-microsoft-com:office:word" xmlns:w="http://schemas.openxmlformats.org/wordprocessingml/2006/main" xmlns:w14="http://schemas.microsoft.com/office/word/2010/wordml" xmlns:w15="http://schemas.microsoft.com/office/word/2012/wordml" xmlns:w16cex="http://schemas.microsoft.com/office/word/2018/wordml/cex" xmlns:w16cid="http://schemas.microsoft.com/office/word/2016/wordml/cid" xmlns:w16="http://schemas.microsoft.com/office/word/2018/wordml" xmlns:w16sdtdh="http://schemas.microsoft.com/office/word/2020/wordml/sdtdatahash" xmlns:w16se="http://schemas.microsoft.com/office/word/2015/wordml/symex" xmlns:wpg="http://schemas.microsoft.com/office/word/2010/wordprocessingGroup" xmlns:wpi="http://schemas.microsoft.com/office/word/2010/wordprocessingInk" xmlns:wne="http://schemas.microsoft.com/office/word/2006/wordml" xmlns:wps="http://schemas.microsoft.com/office/word/2010/wordprocessingShape" mc:Ignorable="w14 w15 w16se w16cid w16 w16cex w16sdtdh wp14">
   <w:body>
+    <w:p>
+      <w:pPr>
+        <w:jc w:val="center"/>
+        <w:rPr>
+          <w:sz w:val="28"/>
+          <w:szCs w:val="28"/>
+        </w:rPr>
+      </w:pPr>
+      <w:r>
+        <w:rPr>
+          <w:sz w:val="28"/>
+          <w:szCs w:val="28"/>
+        </w:rPr>
+        <w:t>Proyecto 4 Arquitectura de Software</w:t>
+      </w:r>
+    </w:p>
+    <w:p>
+      <w:r>
+        <w:t>Tema: Arquitectura empresarial</w:t>
+      </w:r>
+    </w:p>
+    <w:p>
+      <w:r>
+        <w:t xml:space="preserve">Objetivo: Realizar un diseño que represente la relación de cada componente desarrollado de la arquitectura presentada para el proyecto3, </w:t>
+      </w:r>
+      <w:r>
+        <w:t xml:space="preserve">con otros componentes de una arquitectura empresarial. </w:t>
+      </w:r>
+    </w:p>
+    <w:p>
+      <w:r>
+        <w:t>Deberá usar la creatividad e indagar</w:t>
+      </w:r>
+      <w:r>
+        <w:t xml:space="preserve"> cuáles</w:t>
+      </w:r>
+      <w:r>
+        <w:t xml:space="preserve"> aspectos relacionados con los aspectos estratégicos-motivacionales</w:t>
+      </w:r>
+      <w:r>
+        <w:t xml:space="preserve"> (componentes violeta)</w:t>
+      </w:r>
+      <w:r>
+        <w:t xml:space="preserve"> de l</w:t>
+      </w:r>
+      <w:r>
+        <w:t xml:space="preserve">a empresa caso de estudio que seleccionó y junto con los demás aspectos de negocio (componentes amarillos) </w:t>
+      </w:r>
+      <w:r>
+        <w:t xml:space="preserve">diseñar los dos niveles que corresponden a la arquitectura del negocio.  Recuerde que cada grupo hizo una aproximación DDD a varios dominios y seleccionaron uno. Estos dominios </w:t>
+      </w:r>
+      <w:r>
+        <w:t xml:space="preserve">el seleccionado y los demás, deberán aparecer acá. Recuerden también colocar componentes como </w:t>
+      </w:r>
+      <w:r>
+        <w:t>documentos del negocio, reportes etc.. que tendrán relaciones con set de datos en la capa de sistemas</w:t>
+      </w:r>
+    </w:p>
+    <w:p>
+      <w:r>
+        <w:t xml:space="preserve">Luego </w:t>
+      </w:r>
+      <w:r>
+        <w:t>diseñe la capa de sistemas</w:t>
+      </w:r>
+      <w:r>
+        <w:t xml:space="preserve"> para la aplicación que implementaron en el proyecto DDD y que debe estar</w:t>
+      </w:r>
+      <w:r>
+        <w:t xml:space="preserve"> compuesta por set de datos y por </w:t>
+      </w:r>
+      <w:r>
+        <w:t xml:space="preserve">demás elementos de esta capa. </w:t>
+      </w:r>
+    </w:p>
+    <w:p>
+      <w:r>
+        <w:t xml:space="preserve">Por último, diseñe la capa de </w:t>
+      </w:r>
+      <w:r>
+        <w:t>infraestructura. Agrupe en nodos (para diseñar aspectos de nube</w:t>
+      </w:r>
+      <w:r>
+        <w:t xml:space="preserve"> o centros de datos on premise</w:t>
+      </w:r>
+      <w:r>
+        <w:t>) e incluso en facilites si as</w:t>
+      </w:r>
+      <w:r>
+        <w:t>í</w:t>
+      </w:r>
+      <w:r>
+        <w:t xml:space="preserve"> lo considera. </w:t>
+      </w:r>
+    </w:p>
+    <w:p>
+      <w:r>
+        <w:t>Los niveles deben estar relacionados tanto horizontal como vertical</w:t>
+      </w:r>
+      <w:r>
+        <w:t xml:space="preserve"> para que puedan realizar análisis de impacto.</w:t>
+      </w:r>
+    </w:p>
+    <w:p>
+      <w:r>
+        <w:t>Les sugiero revisen el siguiente</w:t>
+      </w:r>
+      <w:r>
+        <w:t xml:space="preserve"> material de apoyo</w:t>
+      </w:r>
+      <w:r>
+        <w:t xml:space="preserve">, hay diferentes representaciones de </w:t>
+      </w:r>
+      <w:r>
+        <w:t>casos y cosas que son bacanas para entender una empresa desde la vista de un arquitecto empresarial</w:t>
+      </w:r>
+      <w:r>
+        <w:t xml:space="preserve">: </w:t>
+      </w:r>
+      <w:r>
+        <w:t>https://blog.visual-paradigm.com/es/archimate-example</w:t>
+      </w:r>
+      <w:r>
+        <w:t>.</w:t>
+      </w:r>
+    </w:p>
+    <w:p>
+      <w:r>
+        <w:t>La forma de presentación será también en vídeo</w:t>
+      </w:r>
+      <w:r>
+        <w:t xml:space="preserve"> con las mismas condiciones del anterior en duración y presentación. Este debe </w:t>
+      </w:r>
+      <w:r>
+        <w:t>ser enviado a mi correo</w:t>
+      </w:r>
+      <w:r>
+        <w:t xml:space="preserve"> a más tardar el </w:t>
+      </w:r>
+      <w:r>
+        <w:t>jueves</w:t>
+      </w:r>
+      <w:r>
+        <w:t xml:space="preserve"> 3</w:t>
+      </w:r>
+      <w:r>
+        <w:t xml:space="preserve">0 de octubre a media noche </w:t>
+      </w:r>
+      <w:r>
+        <w:t>y l</w:t>
+      </w:r>
+      <w:r>
+        <w:t>a r</w:t>
+      </w:r>
+      <w:r>
+        <w:t>ú</w:t>
+      </w:r>
+      <w:r>
+        <w:t>brica será la siguiente:</w:t>
+      </w:r>
+    </w:p>
+    <w:p/>
     <w:tbl>
       <w:tblPr>
         <w:tblStyle w:val="Tablaconcuadrcula"/>
@@ -39,25 +201,20 @@
             <w:tcW w:w="4580" w:type="dxa"/>
           </w:tcPr>
           <w:p>
-            <w:proofErr w:type="spellStart"/>
             <w:r>
               <w:t>Feedback</w:t>
             </w:r>
-            <w:proofErr w:type="spellEnd"/>
-          </w:p>
-        </w:tc>
-      </w:tr>
-      <w:tr>
-        <w:tc>
-          <w:tcPr>
-            <w:tcW w:w="3256" w:type="dxa"/>
-          </w:tcPr>
-          <w:p>
-            <w:r>
-              <w:t>Diseño</w:t>
-            </w:r>
-            <w:r>
-              <w:t xml:space="preserve"> del componente estratégico de la arquitectura</w:t>
+          </w:p>
+        </w:tc>
+      </w:tr>
+      <w:tr>
+        <w:tc>
+          <w:tcPr>
+            <w:tcW w:w="3256" w:type="dxa"/>
+          </w:tcPr>
+          <w:p>
+            <w:r>
+              <w:t>Diseño del componente estratégico de la arquitectura</w:t>
             </w:r>
           </w:p>
         </w:tc>
@@ -88,13 +245,7 @@
               <w:ind w:left="708"/>
             </w:pPr>
             <w:r>
-              <w:t xml:space="preserve">Tiene elementos </w:t>
-            </w:r>
-            <w:r>
-              <w:t xml:space="preserve">que describen la </w:t>
-            </w:r>
-            <w:r>
-              <w:t>estrategia</w:t>
+              <w:t>Tiene elementos que describen la estrategia</w:t>
             </w:r>
           </w:p>
         </w:tc>
@@ -145,13 +296,7 @@
           </w:tcPr>
           <w:p>
             <w:r>
-              <w:t xml:space="preserve">Diseño del componente </w:t>
-            </w:r>
-            <w:r>
-              <w:t>negocio</w:t>
-            </w:r>
-            <w:r>
-              <w:t xml:space="preserve"> de la arquitectura</w:t>
+              <w:t>Diseño del componente negocio de la arquitectura</w:t>
             </w:r>
           </w:p>
         </w:tc>
@@ -209,10 +354,7 @@
               <w:ind w:left="708"/>
             </w:pPr>
             <w:r>
-              <w:t xml:space="preserve">Hay </w:t>
-            </w:r>
-            <w:r>
-              <w:t>procesos diseñados</w:t>
+              <w:t>Hay procesos diseñados</w:t>
             </w:r>
           </w:p>
         </w:tc>
@@ -239,6 +381,7 @@
               <w:ind w:left="708"/>
             </w:pPr>
             <w:r>
+              <w:lastRenderedPageBreak/>
               <w:t>Hay roles y actores de la organización para este componente</w:t>
             </w:r>
           </w:p>
@@ -290,10 +433,7 @@
           </w:tcPr>
           <w:p>
             <w:r>
-              <w:t>Diseño de l</w:t>
-            </w:r>
-            <w:r>
-              <w:t>a arquitectura de aplicaciones</w:t>
+              <w:t>Diseño de la arquitectura de aplicaciones</w:t>
             </w:r>
           </w:p>
         </w:tc>
@@ -353,6 +493,9 @@
             <w:r>
               <w:t>Diseñaron componentes de datos</w:t>
             </w:r>
+            <w:r>
+              <w:t xml:space="preserve"> (data sets)</w:t>
+            </w:r>
           </w:p>
         </w:tc>
         <w:tc>
@@ -378,13 +521,7 @@
               <w:ind w:left="708"/>
             </w:pPr>
             <w:r>
-              <w:t>Definieron</w:t>
-            </w:r>
-            <w:r>
-              <w:t xml:space="preserve"> roles y actores de la organización para este </w:t>
-            </w:r>
-            <w:r>
-              <w:t>nivel de la arquitectura</w:t>
+              <w:t>Definieron roles y actores de la organización para este nivel de la arquitectura</w:t>
             </w:r>
           </w:p>
         </w:tc>
@@ -411,10 +548,7 @@
               <w:ind w:left="708"/>
             </w:pPr>
             <w:r>
-              <w:t xml:space="preserve">Hay una relación adecuada entre los elementos de la </w:t>
-            </w:r>
-            <w:r>
-              <w:t>capa de aplicación y de estos con las capas superiores</w:t>
+              <w:t>Hay una relación adecuada entre los elementos de la capa de aplicación y de estos con las capas superiores</w:t>
             </w:r>
           </w:p>
         </w:tc>
@@ -469,27 +603,7 @@
               <w:ind w:left="708"/>
             </w:pPr>
             <w:r>
-              <w:t>Diseñaron componentes</w:t>
-            </w:r>
-            <w:r>
-              <w:t xml:space="preserve"> </w:t>
-            </w:r>
-            <w:proofErr w:type="gramStart"/>
-            <w:r>
-              <w:t xml:space="preserve">técnicos </w:t>
-            </w:r>
-            <w:r>
-              <w:t xml:space="preserve"> de</w:t>
-            </w:r>
-            <w:proofErr w:type="gramEnd"/>
-            <w:r>
-              <w:t xml:space="preserve"> la</w:t>
-            </w:r>
-            <w:r>
-              <w:t xml:space="preserve"> arquitectura </w:t>
-            </w:r>
-            <w:r>
-              <w:t>y los relacionaron bien con las aplicaciones</w:t>
+              <w:t>Diseñaron componentes técnicos  de la arquitectura y los relacionaron bien con las aplicaciones</w:t>
             </w:r>
           </w:p>
         </w:tc>

</xml_diff>

<commit_message>
commit rubrica 4a entrega2
</commit_message>
<xml_diff>
--- a/Rúbrica_Ejercicio_Arq_EMpr.docx
+++ b/Rúbrica_Ejercicio_Arq_EMpr.docx
@@ -59,6 +59,9 @@
       <w:r>
         <w:t>documentos del negocio, reportes etc.. que tendrán relaciones con set de datos en la capa de sistemas</w:t>
       </w:r>
+      <w:r>
+        <w:t xml:space="preserve">. </w:t>
+      </w:r>
     </w:p>
     <w:p>
       <w:r>
@@ -103,6 +106,80 @@
       </w:r>
       <w:r>
         <w:t xml:space="preserve"> para que puedan realizar análisis de impacto.</w:t>
+      </w:r>
+      <w:r>
+        <w:t xml:space="preserve"> Luego debe realizar análisis de impacto. </w:t>
+      </w:r>
+    </w:p>
+    <w:p>
+      <w:r>
+        <w:t>Cantidad de componentes</w:t>
+      </w:r>
+      <w:r>
+        <w:t xml:space="preserve"> mínimo</w:t>
+      </w:r>
+      <w:r>
+        <w:t xml:space="preserve"> para la capa de motivación: </w:t>
+      </w:r>
+      <w:r>
+        <w:t>1</w:t>
+      </w:r>
+      <w:r>
+        <w:t>2</w:t>
+      </w:r>
+      <w:r>
+        <w:t xml:space="preserve"> de diferente tipo</w:t>
+      </w:r>
+      <w:r>
+        <w:t xml:space="preserve">: assesment, </w:t>
+      </w:r>
+      <w:r>
+        <w:t>drivers, objetivos, metas, requerimientos, stakeholders</w:t>
+      </w:r>
+    </w:p>
+    <w:p>
+      <w:r>
+        <w:t xml:space="preserve">Cantidad de componentes mínimo para la capa de </w:t>
+      </w:r>
+      <w:r>
+        <w:t>negocio</w:t>
+      </w:r>
+      <w:r>
+        <w:t>: 1</w:t>
+      </w:r>
+      <w:r>
+        <w:t>5</w:t>
+      </w:r>
+      <w:r>
+        <w:t xml:space="preserve"> de diferente tipo</w:t>
+      </w:r>
+      <w:r>
+        <w:t>, deben haber roles, actores, procesos, funciones, catálogo</w:t>
+      </w:r>
+      <w:r>
+        <w:t>s y documentos</w:t>
+      </w:r>
+    </w:p>
+    <w:p>
+      <w:r>
+        <w:t>Cantidad de compone</w:t>
+      </w:r>
+      <w:r>
+        <w:t>ntes de la capa de sistemas: los necesarios para representar la arquitectura que implementó</w:t>
+      </w:r>
+    </w:p>
+    <w:p>
+      <w:r>
+        <w:t>Cantidad de componentes mínimo de la capa de infraestructura: 1</w:t>
+      </w:r>
+      <w:r>
+        <w:t>2</w:t>
+      </w:r>
+      <w:r>
+        <w:t>. Deben ser coherentes para que allí esté</w:t>
+      </w:r>
+      <w:r>
+        <w:t xml:space="preserve"> implementada toda la solución de la capa superior.</w:t>
       </w:r>
     </w:p>
     <w:p>
@@ -245,6 +322,7 @@
               <w:ind w:left="708"/>
             </w:pPr>
             <w:r>
+              <w:lastRenderedPageBreak/>
               <w:t>Tiene elementos que describen la estrategia</w:t>
             </w:r>
           </w:p>
@@ -381,7 +459,6 @@
               <w:ind w:left="708"/>
             </w:pPr>
             <w:r>
-              <w:lastRenderedPageBreak/>
               <w:t>Hay roles y actores de la organización para este componente</w:t>
             </w:r>
           </w:p>

</xml_diff>